<commit_message>
Added text, ‘De code:’
</commit_message>
<xml_diff>
--- a/SQL Injection.docx
+++ b/SQL Injection.docx
@@ -439,462 +439,495 @@
     </w:p>
     <w:p>
       <w:pPr>
-        <w:rPr>
-          <w:rFonts w:ascii="Arial" w:eastAsia="Times New Roman" w:hAnsi="Arial" w:cs="Arial"/>
-          <w:sz w:val="20"/>
-          <w:szCs w:val="20"/>
+        <w:shd w:val="clear" w:color="auto" w:fill="FFFFFF"/>
+        <w:spacing w:before="150" w:after="150"/>
+        <w:outlineLvl w:val="1"/>
+        <w:rPr>
+          <w:rFonts w:ascii="Arial" w:eastAsia="Times New Roman" w:hAnsi="Arial" w:cs="Arial"/>
+          <w:color w:val="000000"/>
+          <w:szCs w:val="45"/>
         </w:rPr>
       </w:pPr>
     </w:p>
     <w:p>
       <w:pPr>
-        <w:rPr>
-          <w:rFonts w:ascii="Arial" w:eastAsia="Times New Roman" w:hAnsi="Arial" w:cs="Arial"/>
-          <w:sz w:val="16"/>
-          <w:szCs w:val="20"/>
+        <w:shd w:val="clear" w:color="auto" w:fill="FFFFFF"/>
+        <w:spacing w:before="150" w:after="150"/>
+        <w:outlineLvl w:val="1"/>
+        <w:rPr>
+          <w:rFonts w:ascii="Arial" w:eastAsia="Times New Roman" w:hAnsi="Arial" w:cs="Arial"/>
+          <w:color w:val="000000"/>
+          <w:szCs w:val="45"/>
         </w:rPr>
       </w:pPr>
       <w:r>
         <w:rPr>
           <w:rFonts w:ascii="Arial" w:eastAsia="Times New Roman" w:hAnsi="Arial" w:cs="Arial"/>
           <w:color w:val="000000"/>
-          <w:sz w:val="20"/>
-          <w:shd w:val="clear" w:color="auto" w:fill="FFFFFF"/>
-        </w:rPr>
-        <w:t>$</w:t>
-      </w:r>
-      <w:proofErr w:type="spellStart"/>
-      <w:proofErr w:type="gramStart"/>
-      <w:r>
-        <w:rPr>
-          <w:rFonts w:ascii="Arial" w:eastAsia="Times New Roman" w:hAnsi="Arial" w:cs="Arial"/>
-          <w:color w:val="000000"/>
-          <w:sz w:val="20"/>
-          <w:shd w:val="clear" w:color="auto" w:fill="FFFFFF"/>
-        </w:rPr>
-        <w:t>stmt</w:t>
-      </w:r>
-      <w:proofErr w:type="spellEnd"/>
-      <w:proofErr w:type="gramEnd"/>
-      <w:r>
-        <w:rPr>
-          <w:rFonts w:ascii="Arial" w:eastAsia="Times New Roman" w:hAnsi="Arial" w:cs="Arial"/>
-          <w:color w:val="000000"/>
-          <w:sz w:val="20"/>
-          <w:shd w:val="clear" w:color="auto" w:fill="FFFFFF"/>
-        </w:rPr>
-        <w:t xml:space="preserve"> = $</w:t>
-      </w:r>
-      <w:proofErr w:type="spellStart"/>
-      <w:r>
-        <w:rPr>
-          <w:rFonts w:ascii="Arial" w:eastAsia="Times New Roman" w:hAnsi="Arial" w:cs="Arial"/>
-          <w:color w:val="000000"/>
-          <w:sz w:val="20"/>
-          <w:shd w:val="clear" w:color="auto" w:fill="FFFFFF"/>
-        </w:rPr>
-        <w:t>dbh</w:t>
-      </w:r>
-      <w:proofErr w:type="spellEnd"/>
-      <w:r>
-        <w:rPr>
-          <w:rFonts w:ascii="Arial" w:eastAsia="Times New Roman" w:hAnsi="Arial" w:cs="Arial"/>
-          <w:color w:val="000000"/>
-          <w:sz w:val="20"/>
-          <w:shd w:val="clear" w:color="auto" w:fill="FFFFFF"/>
-        </w:rPr>
-        <w:t>-&gt;prepare("INSERT INTO Customers (</w:t>
-      </w:r>
-      <w:proofErr w:type="spellStart"/>
-      <w:r>
-        <w:rPr>
-          <w:rFonts w:ascii="Arial" w:eastAsia="Times New Roman" w:hAnsi="Arial" w:cs="Arial"/>
-          <w:color w:val="000000"/>
-          <w:sz w:val="20"/>
-          <w:shd w:val="clear" w:color="auto" w:fill="FFFFFF"/>
-        </w:rPr>
-        <w:t>CustomerName,Address,City</w:t>
-      </w:r>
-      <w:proofErr w:type="spellEnd"/>
-      <w:r>
-        <w:rPr>
-          <w:rFonts w:ascii="Arial" w:eastAsia="Times New Roman" w:hAnsi="Arial" w:cs="Arial"/>
-          <w:color w:val="000000"/>
-          <w:sz w:val="20"/>
-          <w:shd w:val="clear" w:color="auto" w:fill="FFFFFF"/>
-        </w:rPr>
-        <w:t>) </w:t>
-      </w:r>
-      <w:r>
-        <w:rPr>
-          <w:rFonts w:ascii="Arial" w:eastAsia="Times New Roman" w:hAnsi="Arial" w:cs="Arial"/>
-          <w:color w:val="000000"/>
-          <w:sz w:val="20"/>
-        </w:rPr>
-        <w:br/>
-      </w:r>
-      <w:r>
-        <w:rPr>
-          <w:rFonts w:ascii="Arial" w:eastAsia="Times New Roman" w:hAnsi="Arial" w:cs="Arial"/>
-          <w:color w:val="000000"/>
-          <w:sz w:val="20"/>
-          <w:shd w:val="clear" w:color="auto" w:fill="FFFFFF"/>
-        </w:rPr>
-        <w:t>VALUES (:</w:t>
-      </w:r>
-      <w:proofErr w:type="spellStart"/>
-      <w:r>
-        <w:rPr>
-          <w:rFonts w:ascii="Arial" w:eastAsia="Times New Roman" w:hAnsi="Arial" w:cs="Arial"/>
-          <w:color w:val="000000"/>
-          <w:sz w:val="20"/>
-          <w:shd w:val="clear" w:color="auto" w:fill="FFFFFF"/>
-        </w:rPr>
-        <w:t>nam</w:t>
-      </w:r>
-      <w:proofErr w:type="spellEnd"/>
-      <w:r>
-        <w:rPr>
-          <w:rFonts w:ascii="Arial" w:eastAsia="Times New Roman" w:hAnsi="Arial" w:cs="Arial"/>
-          <w:color w:val="000000"/>
-          <w:sz w:val="20"/>
-          <w:shd w:val="clear" w:color="auto" w:fill="FFFFFF"/>
-        </w:rPr>
-        <w:t>, :add, :</w:t>
-      </w:r>
-      <w:proofErr w:type="spellStart"/>
-      <w:r>
-        <w:rPr>
-          <w:rFonts w:ascii="Arial" w:eastAsia="Times New Roman" w:hAnsi="Arial" w:cs="Arial"/>
-          <w:color w:val="000000"/>
-          <w:sz w:val="20"/>
-          <w:shd w:val="clear" w:color="auto" w:fill="FFFFFF"/>
-        </w:rPr>
-        <w:t>cit</w:t>
-      </w:r>
-      <w:proofErr w:type="spellEnd"/>
-      <w:r>
-        <w:rPr>
-          <w:rFonts w:ascii="Arial" w:eastAsia="Times New Roman" w:hAnsi="Arial" w:cs="Arial"/>
-          <w:color w:val="000000"/>
-          <w:sz w:val="20"/>
-          <w:shd w:val="clear" w:color="auto" w:fill="FFFFFF"/>
-        </w:rPr>
-        <w:t>)");</w:t>
-      </w:r>
-      <w:r>
-        <w:rPr>
-          <w:rFonts w:ascii="Arial" w:eastAsia="Times New Roman" w:hAnsi="Arial" w:cs="Arial"/>
-          <w:color w:val="000000"/>
-          <w:sz w:val="20"/>
-        </w:rPr>
-        <w:br/>
-      </w:r>
-      <w:r>
-        <w:rPr>
-          <w:rFonts w:ascii="Arial" w:eastAsia="Times New Roman" w:hAnsi="Arial" w:cs="Arial"/>
-          <w:color w:val="000000"/>
-          <w:sz w:val="20"/>
-          <w:shd w:val="clear" w:color="auto" w:fill="FFFFFF"/>
-        </w:rPr>
-        <w:t>$</w:t>
-      </w:r>
-      <w:proofErr w:type="spellStart"/>
-      <w:r>
-        <w:rPr>
-          <w:rFonts w:ascii="Arial" w:eastAsia="Times New Roman" w:hAnsi="Arial" w:cs="Arial"/>
-          <w:color w:val="000000"/>
-          <w:sz w:val="20"/>
-          <w:shd w:val="clear" w:color="auto" w:fill="FFFFFF"/>
-        </w:rPr>
-        <w:t>stmt</w:t>
-      </w:r>
-      <w:proofErr w:type="spellEnd"/>
-      <w:r>
-        <w:rPr>
-          <w:rFonts w:ascii="Arial" w:eastAsia="Times New Roman" w:hAnsi="Arial" w:cs="Arial"/>
-          <w:color w:val="000000"/>
-          <w:sz w:val="20"/>
-          <w:shd w:val="clear" w:color="auto" w:fill="FFFFFF"/>
-        </w:rPr>
-        <w:t>-&gt;</w:t>
-      </w:r>
-      <w:proofErr w:type="spellStart"/>
-      <w:r>
-        <w:rPr>
-          <w:rFonts w:ascii="Arial" w:eastAsia="Times New Roman" w:hAnsi="Arial" w:cs="Arial"/>
-          <w:color w:val="000000"/>
-          <w:sz w:val="20"/>
-          <w:shd w:val="clear" w:color="auto" w:fill="FFFFFF"/>
-        </w:rPr>
-        <w:t>bindParam</w:t>
-      </w:r>
-      <w:proofErr w:type="spellEnd"/>
-      <w:r>
-        <w:rPr>
-          <w:rFonts w:ascii="Arial" w:eastAsia="Times New Roman" w:hAnsi="Arial" w:cs="Arial"/>
-          <w:color w:val="000000"/>
-          <w:sz w:val="20"/>
-          <w:shd w:val="clear" w:color="auto" w:fill="FFFFFF"/>
-        </w:rPr>
-        <w:t>(':</w:t>
-      </w:r>
-      <w:proofErr w:type="spellStart"/>
-      <w:r>
-        <w:rPr>
-          <w:rFonts w:ascii="Arial" w:eastAsia="Times New Roman" w:hAnsi="Arial" w:cs="Arial"/>
-          <w:color w:val="000000"/>
-          <w:sz w:val="20"/>
-          <w:shd w:val="clear" w:color="auto" w:fill="FFFFFF"/>
-        </w:rPr>
-        <w:t>nam</w:t>
-      </w:r>
-      <w:proofErr w:type="spellEnd"/>
-      <w:r>
-        <w:rPr>
-          <w:rFonts w:ascii="Arial" w:eastAsia="Times New Roman" w:hAnsi="Arial" w:cs="Arial"/>
-          <w:color w:val="000000"/>
-          <w:sz w:val="20"/>
-          <w:shd w:val="clear" w:color="auto" w:fill="FFFFFF"/>
-        </w:rPr>
-        <w:t>', $</w:t>
-      </w:r>
-      <w:proofErr w:type="spellStart"/>
-      <w:r>
-        <w:rPr>
-          <w:rFonts w:ascii="Arial" w:eastAsia="Times New Roman" w:hAnsi="Arial" w:cs="Arial"/>
-          <w:color w:val="000000"/>
-          <w:sz w:val="20"/>
-          <w:shd w:val="clear" w:color="auto" w:fill="FFFFFF"/>
-        </w:rPr>
-        <w:t>txtNam</w:t>
-      </w:r>
-      <w:proofErr w:type="spellEnd"/>
-      <w:r>
-        <w:rPr>
-          <w:rFonts w:ascii="Arial" w:eastAsia="Times New Roman" w:hAnsi="Arial" w:cs="Arial"/>
-          <w:color w:val="000000"/>
-          <w:sz w:val="20"/>
-          <w:shd w:val="clear" w:color="auto" w:fill="FFFFFF"/>
-        </w:rPr>
-        <w:t>);</w:t>
-      </w:r>
-      <w:r>
-        <w:rPr>
-          <w:rFonts w:ascii="Arial" w:eastAsia="Times New Roman" w:hAnsi="Arial" w:cs="Arial"/>
-          <w:color w:val="000000"/>
-          <w:sz w:val="20"/>
-        </w:rPr>
-        <w:br/>
-      </w:r>
-      <w:r>
-        <w:rPr>
-          <w:rFonts w:ascii="Arial" w:eastAsia="Times New Roman" w:hAnsi="Arial" w:cs="Arial"/>
-          <w:color w:val="000000"/>
-          <w:sz w:val="20"/>
-          <w:shd w:val="clear" w:color="auto" w:fill="FFFFFF"/>
-        </w:rPr>
-        <w:t>$</w:t>
-      </w:r>
-      <w:proofErr w:type="spellStart"/>
-      <w:r>
-        <w:rPr>
-          <w:rFonts w:ascii="Arial" w:eastAsia="Times New Roman" w:hAnsi="Arial" w:cs="Arial"/>
-          <w:color w:val="000000"/>
-          <w:sz w:val="20"/>
-          <w:shd w:val="clear" w:color="auto" w:fill="FFFFFF"/>
-        </w:rPr>
-        <w:t>stmt</w:t>
-      </w:r>
-      <w:proofErr w:type="spellEnd"/>
-      <w:r>
-        <w:rPr>
-          <w:rFonts w:ascii="Arial" w:eastAsia="Times New Roman" w:hAnsi="Arial" w:cs="Arial"/>
-          <w:color w:val="000000"/>
-          <w:sz w:val="20"/>
-          <w:shd w:val="clear" w:color="auto" w:fill="FFFFFF"/>
-        </w:rPr>
-        <w:t>-&gt;</w:t>
-      </w:r>
-      <w:proofErr w:type="spellStart"/>
-      <w:r>
-        <w:rPr>
-          <w:rFonts w:ascii="Arial" w:eastAsia="Times New Roman" w:hAnsi="Arial" w:cs="Arial"/>
-          <w:color w:val="000000"/>
-          <w:sz w:val="20"/>
-          <w:shd w:val="clear" w:color="auto" w:fill="FFFFFF"/>
-        </w:rPr>
-        <w:t>bindParam</w:t>
-      </w:r>
-      <w:proofErr w:type="spellEnd"/>
-      <w:r>
-        <w:rPr>
-          <w:rFonts w:ascii="Arial" w:eastAsia="Times New Roman" w:hAnsi="Arial" w:cs="Arial"/>
-          <w:color w:val="000000"/>
-          <w:sz w:val="20"/>
-          <w:shd w:val="clear" w:color="auto" w:fill="FFFFFF"/>
-        </w:rPr>
-        <w:t>(':add', $</w:t>
-      </w:r>
-      <w:proofErr w:type="spellStart"/>
-      <w:r>
-        <w:rPr>
-          <w:rFonts w:ascii="Arial" w:eastAsia="Times New Roman" w:hAnsi="Arial" w:cs="Arial"/>
-          <w:color w:val="000000"/>
-          <w:sz w:val="20"/>
-          <w:shd w:val="clear" w:color="auto" w:fill="FFFFFF"/>
-        </w:rPr>
-        <w:t>txtAdd</w:t>
-      </w:r>
-      <w:proofErr w:type="spellEnd"/>
-      <w:r>
-        <w:rPr>
-          <w:rFonts w:ascii="Arial" w:eastAsia="Times New Roman" w:hAnsi="Arial" w:cs="Arial"/>
-          <w:color w:val="000000"/>
-          <w:sz w:val="20"/>
-          <w:shd w:val="clear" w:color="auto" w:fill="FFFFFF"/>
-        </w:rPr>
-        <w:t>);</w:t>
-      </w:r>
-      <w:r>
-        <w:rPr>
-          <w:rFonts w:ascii="Arial" w:eastAsia="Times New Roman" w:hAnsi="Arial" w:cs="Arial"/>
-          <w:color w:val="000000"/>
-          <w:sz w:val="20"/>
-        </w:rPr>
-        <w:br/>
-      </w:r>
-      <w:r>
-        <w:rPr>
-          <w:rFonts w:ascii="Arial" w:eastAsia="Times New Roman" w:hAnsi="Arial" w:cs="Arial"/>
-          <w:color w:val="000000"/>
-          <w:sz w:val="20"/>
-          <w:shd w:val="clear" w:color="auto" w:fill="FFFFFF"/>
-        </w:rPr>
-        <w:t>$</w:t>
-      </w:r>
-      <w:proofErr w:type="spellStart"/>
-      <w:r>
-        <w:rPr>
-          <w:rFonts w:ascii="Arial" w:eastAsia="Times New Roman" w:hAnsi="Arial" w:cs="Arial"/>
-          <w:color w:val="000000"/>
-          <w:sz w:val="20"/>
-          <w:shd w:val="clear" w:color="auto" w:fill="FFFFFF"/>
-        </w:rPr>
-        <w:t>stmt</w:t>
-      </w:r>
-      <w:proofErr w:type="spellEnd"/>
-      <w:r>
-        <w:rPr>
-          <w:rFonts w:ascii="Arial" w:eastAsia="Times New Roman" w:hAnsi="Arial" w:cs="Arial"/>
-          <w:color w:val="000000"/>
-          <w:sz w:val="20"/>
-          <w:shd w:val="clear" w:color="auto" w:fill="FFFFFF"/>
-        </w:rPr>
-        <w:t>-&gt;</w:t>
-      </w:r>
-      <w:proofErr w:type="spellStart"/>
-      <w:r>
-        <w:rPr>
-          <w:rFonts w:ascii="Arial" w:eastAsia="Times New Roman" w:hAnsi="Arial" w:cs="Arial"/>
-          <w:color w:val="000000"/>
-          <w:sz w:val="20"/>
-          <w:shd w:val="clear" w:color="auto" w:fill="FFFFFF"/>
-        </w:rPr>
-        <w:t>bindParam</w:t>
-      </w:r>
-      <w:proofErr w:type="spellEnd"/>
-      <w:r>
-        <w:rPr>
-          <w:rFonts w:ascii="Arial" w:eastAsia="Times New Roman" w:hAnsi="Arial" w:cs="Arial"/>
-          <w:color w:val="000000"/>
-          <w:sz w:val="20"/>
-          <w:shd w:val="clear" w:color="auto" w:fill="FFFFFF"/>
-        </w:rPr>
-        <w:t>(':</w:t>
-      </w:r>
-      <w:proofErr w:type="spellStart"/>
-      <w:r>
-        <w:rPr>
-          <w:rFonts w:ascii="Arial" w:eastAsia="Times New Roman" w:hAnsi="Arial" w:cs="Arial"/>
-          <w:color w:val="000000"/>
-          <w:sz w:val="20"/>
-          <w:shd w:val="clear" w:color="auto" w:fill="FFFFFF"/>
-        </w:rPr>
-        <w:t>cit</w:t>
-      </w:r>
-      <w:proofErr w:type="spellEnd"/>
-      <w:r>
-        <w:rPr>
-          <w:rFonts w:ascii="Arial" w:eastAsia="Times New Roman" w:hAnsi="Arial" w:cs="Arial"/>
-          <w:color w:val="000000"/>
-          <w:sz w:val="20"/>
-          <w:shd w:val="clear" w:color="auto" w:fill="FFFFFF"/>
-        </w:rPr>
-        <w:t>', $</w:t>
-      </w:r>
-      <w:proofErr w:type="spellStart"/>
-      <w:r>
-        <w:rPr>
-          <w:rFonts w:ascii="Arial" w:eastAsia="Times New Roman" w:hAnsi="Arial" w:cs="Arial"/>
-          <w:color w:val="000000"/>
-          <w:sz w:val="20"/>
-          <w:shd w:val="clear" w:color="auto" w:fill="FFFFFF"/>
-        </w:rPr>
-        <w:t>txtCit</w:t>
-      </w:r>
-      <w:proofErr w:type="spellEnd"/>
-      <w:r>
-        <w:rPr>
-          <w:rFonts w:ascii="Arial" w:eastAsia="Times New Roman" w:hAnsi="Arial" w:cs="Arial"/>
-          <w:color w:val="000000"/>
-          <w:sz w:val="20"/>
-          <w:shd w:val="clear" w:color="auto" w:fill="FFFFFF"/>
-        </w:rPr>
-        <w:t>);</w:t>
-      </w:r>
-      <w:r>
-        <w:rPr>
-          <w:rFonts w:ascii="Arial" w:eastAsia="Times New Roman" w:hAnsi="Arial" w:cs="Arial"/>
-          <w:color w:val="000000"/>
-          <w:sz w:val="20"/>
-        </w:rPr>
-        <w:br/>
-      </w:r>
-      <w:r>
-        <w:rPr>
-          <w:rFonts w:ascii="Arial" w:eastAsia="Times New Roman" w:hAnsi="Arial" w:cs="Arial"/>
-          <w:color w:val="000000"/>
-          <w:sz w:val="20"/>
-          <w:shd w:val="clear" w:color="auto" w:fill="FFFFFF"/>
-        </w:rPr>
-        <w:t>$</w:t>
-      </w:r>
-      <w:proofErr w:type="spellStart"/>
-      <w:r>
-        <w:rPr>
-          <w:rFonts w:ascii="Arial" w:eastAsia="Times New Roman" w:hAnsi="Arial" w:cs="Arial"/>
-          <w:color w:val="000000"/>
-          <w:sz w:val="20"/>
-          <w:shd w:val="clear" w:color="auto" w:fill="FFFFFF"/>
-        </w:rPr>
-        <w:t>stmt</w:t>
-      </w:r>
-      <w:proofErr w:type="spellEnd"/>
-      <w:r>
-        <w:rPr>
-          <w:rFonts w:ascii="Arial" w:eastAsia="Times New Roman" w:hAnsi="Arial" w:cs="Arial"/>
-          <w:color w:val="000000"/>
-          <w:sz w:val="20"/>
-          <w:shd w:val="clear" w:color="auto" w:fill="FFFFFF"/>
-        </w:rPr>
-        <w:t>-&gt;execute();</w:t>
-      </w:r>
-    </w:p>
-    <w:p>
+          <w:szCs w:val="45"/>
+        </w:rPr>
+        <w:t>De code:</w:t>
+      </w:r>
       <w:bookmarkStart w:id="0" w:name="_GoBack"/>
       <w:bookmarkEnd w:id="0"/>
     </w:p>
+    <w:p>
+      <w:pPr>
+        <w:rPr>
+          <w:rFonts w:ascii="Arial" w:eastAsia="Times New Roman" w:hAnsi="Arial" w:cs="Arial"/>
+          <w:sz w:val="20"/>
+          <w:szCs w:val="20"/>
+        </w:rPr>
+      </w:pPr>
+    </w:p>
+    <w:p>
+      <w:pPr>
+        <w:rPr>
+          <w:rFonts w:ascii="Arial" w:eastAsia="Times New Roman" w:hAnsi="Arial" w:cs="Arial"/>
+          <w:sz w:val="16"/>
+          <w:szCs w:val="20"/>
+        </w:rPr>
+      </w:pPr>
+      <w:r>
+        <w:rPr>
+          <w:rFonts w:ascii="Arial" w:eastAsia="Times New Roman" w:hAnsi="Arial" w:cs="Arial"/>
+          <w:color w:val="000000"/>
+          <w:sz w:val="20"/>
+          <w:shd w:val="clear" w:color="auto" w:fill="FFFFFF"/>
+        </w:rPr>
+        <w:t>$</w:t>
+      </w:r>
+      <w:proofErr w:type="spellStart"/>
+      <w:proofErr w:type="gramStart"/>
+      <w:r>
+        <w:rPr>
+          <w:rFonts w:ascii="Arial" w:eastAsia="Times New Roman" w:hAnsi="Arial" w:cs="Arial"/>
+          <w:color w:val="000000"/>
+          <w:sz w:val="20"/>
+          <w:shd w:val="clear" w:color="auto" w:fill="FFFFFF"/>
+        </w:rPr>
+        <w:t>stmt</w:t>
+      </w:r>
+      <w:proofErr w:type="spellEnd"/>
+      <w:proofErr w:type="gramEnd"/>
+      <w:r>
+        <w:rPr>
+          <w:rFonts w:ascii="Arial" w:eastAsia="Times New Roman" w:hAnsi="Arial" w:cs="Arial"/>
+          <w:color w:val="000000"/>
+          <w:sz w:val="20"/>
+          <w:shd w:val="clear" w:color="auto" w:fill="FFFFFF"/>
+        </w:rPr>
+        <w:t xml:space="preserve"> = $</w:t>
+      </w:r>
+      <w:proofErr w:type="spellStart"/>
+      <w:r>
+        <w:rPr>
+          <w:rFonts w:ascii="Arial" w:eastAsia="Times New Roman" w:hAnsi="Arial" w:cs="Arial"/>
+          <w:color w:val="000000"/>
+          <w:sz w:val="20"/>
+          <w:shd w:val="clear" w:color="auto" w:fill="FFFFFF"/>
+        </w:rPr>
+        <w:t>dbh</w:t>
+      </w:r>
+      <w:proofErr w:type="spellEnd"/>
+      <w:r>
+        <w:rPr>
+          <w:rFonts w:ascii="Arial" w:eastAsia="Times New Roman" w:hAnsi="Arial" w:cs="Arial"/>
+          <w:color w:val="000000"/>
+          <w:sz w:val="20"/>
+          <w:shd w:val="clear" w:color="auto" w:fill="FFFFFF"/>
+        </w:rPr>
+        <w:t>-&gt;prepare("INSERT INTO Customers (</w:t>
+      </w:r>
+      <w:proofErr w:type="spellStart"/>
+      <w:r>
+        <w:rPr>
+          <w:rFonts w:ascii="Arial" w:eastAsia="Times New Roman" w:hAnsi="Arial" w:cs="Arial"/>
+          <w:color w:val="000000"/>
+          <w:sz w:val="20"/>
+          <w:shd w:val="clear" w:color="auto" w:fill="FFFFFF"/>
+        </w:rPr>
+        <w:t>CustomerName,Address,City</w:t>
+      </w:r>
+      <w:proofErr w:type="spellEnd"/>
+      <w:r>
+        <w:rPr>
+          <w:rFonts w:ascii="Arial" w:eastAsia="Times New Roman" w:hAnsi="Arial" w:cs="Arial"/>
+          <w:color w:val="000000"/>
+          <w:sz w:val="20"/>
+          <w:shd w:val="clear" w:color="auto" w:fill="FFFFFF"/>
+        </w:rPr>
+        <w:t>) </w:t>
+      </w:r>
+      <w:r>
+        <w:rPr>
+          <w:rFonts w:ascii="Arial" w:eastAsia="Times New Roman" w:hAnsi="Arial" w:cs="Arial"/>
+          <w:color w:val="000000"/>
+          <w:sz w:val="20"/>
+        </w:rPr>
+        <w:br/>
+      </w:r>
+      <w:r>
+        <w:rPr>
+          <w:rFonts w:ascii="Arial" w:eastAsia="Times New Roman" w:hAnsi="Arial" w:cs="Arial"/>
+          <w:color w:val="000000"/>
+          <w:sz w:val="20"/>
+          <w:shd w:val="clear" w:color="auto" w:fill="FFFFFF"/>
+        </w:rPr>
+        <w:t>VALUES (:</w:t>
+      </w:r>
+      <w:proofErr w:type="spellStart"/>
+      <w:r>
+        <w:rPr>
+          <w:rFonts w:ascii="Arial" w:eastAsia="Times New Roman" w:hAnsi="Arial" w:cs="Arial"/>
+          <w:color w:val="000000"/>
+          <w:sz w:val="20"/>
+          <w:shd w:val="clear" w:color="auto" w:fill="FFFFFF"/>
+        </w:rPr>
+        <w:t>nam</w:t>
+      </w:r>
+      <w:proofErr w:type="spellEnd"/>
+      <w:r>
+        <w:rPr>
+          <w:rFonts w:ascii="Arial" w:eastAsia="Times New Roman" w:hAnsi="Arial" w:cs="Arial"/>
+          <w:color w:val="000000"/>
+          <w:sz w:val="20"/>
+          <w:shd w:val="clear" w:color="auto" w:fill="FFFFFF"/>
+        </w:rPr>
+        <w:t>, :add, :</w:t>
+      </w:r>
+      <w:proofErr w:type="spellStart"/>
+      <w:r>
+        <w:rPr>
+          <w:rFonts w:ascii="Arial" w:eastAsia="Times New Roman" w:hAnsi="Arial" w:cs="Arial"/>
+          <w:color w:val="000000"/>
+          <w:sz w:val="20"/>
+          <w:shd w:val="clear" w:color="auto" w:fill="FFFFFF"/>
+        </w:rPr>
+        <w:t>cit</w:t>
+      </w:r>
+      <w:proofErr w:type="spellEnd"/>
+      <w:r>
+        <w:rPr>
+          <w:rFonts w:ascii="Arial" w:eastAsia="Times New Roman" w:hAnsi="Arial" w:cs="Arial"/>
+          <w:color w:val="000000"/>
+          <w:sz w:val="20"/>
+          <w:shd w:val="clear" w:color="auto" w:fill="FFFFFF"/>
+        </w:rPr>
+        <w:t>)");</w:t>
+      </w:r>
+      <w:r>
+        <w:rPr>
+          <w:rFonts w:ascii="Arial" w:eastAsia="Times New Roman" w:hAnsi="Arial" w:cs="Arial"/>
+          <w:color w:val="000000"/>
+          <w:sz w:val="20"/>
+        </w:rPr>
+        <w:br/>
+      </w:r>
+      <w:r>
+        <w:rPr>
+          <w:rFonts w:ascii="Arial" w:eastAsia="Times New Roman" w:hAnsi="Arial" w:cs="Arial"/>
+          <w:color w:val="000000"/>
+          <w:sz w:val="20"/>
+          <w:shd w:val="clear" w:color="auto" w:fill="FFFFFF"/>
+        </w:rPr>
+        <w:t>$</w:t>
+      </w:r>
+      <w:proofErr w:type="spellStart"/>
+      <w:r>
+        <w:rPr>
+          <w:rFonts w:ascii="Arial" w:eastAsia="Times New Roman" w:hAnsi="Arial" w:cs="Arial"/>
+          <w:color w:val="000000"/>
+          <w:sz w:val="20"/>
+          <w:shd w:val="clear" w:color="auto" w:fill="FFFFFF"/>
+        </w:rPr>
+        <w:t>stmt</w:t>
+      </w:r>
+      <w:proofErr w:type="spellEnd"/>
+      <w:r>
+        <w:rPr>
+          <w:rFonts w:ascii="Arial" w:eastAsia="Times New Roman" w:hAnsi="Arial" w:cs="Arial"/>
+          <w:color w:val="000000"/>
+          <w:sz w:val="20"/>
+          <w:shd w:val="clear" w:color="auto" w:fill="FFFFFF"/>
+        </w:rPr>
+        <w:t>-&gt;</w:t>
+      </w:r>
+      <w:proofErr w:type="spellStart"/>
+      <w:r>
+        <w:rPr>
+          <w:rFonts w:ascii="Arial" w:eastAsia="Times New Roman" w:hAnsi="Arial" w:cs="Arial"/>
+          <w:color w:val="000000"/>
+          <w:sz w:val="20"/>
+          <w:shd w:val="clear" w:color="auto" w:fill="FFFFFF"/>
+        </w:rPr>
+        <w:t>bindParam</w:t>
+      </w:r>
+      <w:proofErr w:type="spellEnd"/>
+      <w:r>
+        <w:rPr>
+          <w:rFonts w:ascii="Arial" w:eastAsia="Times New Roman" w:hAnsi="Arial" w:cs="Arial"/>
+          <w:color w:val="000000"/>
+          <w:sz w:val="20"/>
+          <w:shd w:val="clear" w:color="auto" w:fill="FFFFFF"/>
+        </w:rPr>
+        <w:t>(':</w:t>
+      </w:r>
+      <w:proofErr w:type="spellStart"/>
+      <w:r>
+        <w:rPr>
+          <w:rFonts w:ascii="Arial" w:eastAsia="Times New Roman" w:hAnsi="Arial" w:cs="Arial"/>
+          <w:color w:val="000000"/>
+          <w:sz w:val="20"/>
+          <w:shd w:val="clear" w:color="auto" w:fill="FFFFFF"/>
+        </w:rPr>
+        <w:t>nam</w:t>
+      </w:r>
+      <w:proofErr w:type="spellEnd"/>
+      <w:r>
+        <w:rPr>
+          <w:rFonts w:ascii="Arial" w:eastAsia="Times New Roman" w:hAnsi="Arial" w:cs="Arial"/>
+          <w:color w:val="000000"/>
+          <w:sz w:val="20"/>
+          <w:shd w:val="clear" w:color="auto" w:fill="FFFFFF"/>
+        </w:rPr>
+        <w:t>', $</w:t>
+      </w:r>
+      <w:proofErr w:type="spellStart"/>
+      <w:r>
+        <w:rPr>
+          <w:rFonts w:ascii="Arial" w:eastAsia="Times New Roman" w:hAnsi="Arial" w:cs="Arial"/>
+          <w:color w:val="000000"/>
+          <w:sz w:val="20"/>
+          <w:shd w:val="clear" w:color="auto" w:fill="FFFFFF"/>
+        </w:rPr>
+        <w:t>txtNam</w:t>
+      </w:r>
+      <w:proofErr w:type="spellEnd"/>
+      <w:r>
+        <w:rPr>
+          <w:rFonts w:ascii="Arial" w:eastAsia="Times New Roman" w:hAnsi="Arial" w:cs="Arial"/>
+          <w:color w:val="000000"/>
+          <w:sz w:val="20"/>
+          <w:shd w:val="clear" w:color="auto" w:fill="FFFFFF"/>
+        </w:rPr>
+        <w:t>);</w:t>
+      </w:r>
+      <w:r>
+        <w:rPr>
+          <w:rFonts w:ascii="Arial" w:eastAsia="Times New Roman" w:hAnsi="Arial" w:cs="Arial"/>
+          <w:color w:val="000000"/>
+          <w:sz w:val="20"/>
+        </w:rPr>
+        <w:br/>
+      </w:r>
+      <w:r>
+        <w:rPr>
+          <w:rFonts w:ascii="Arial" w:eastAsia="Times New Roman" w:hAnsi="Arial" w:cs="Arial"/>
+          <w:color w:val="000000"/>
+          <w:sz w:val="20"/>
+          <w:shd w:val="clear" w:color="auto" w:fill="FFFFFF"/>
+        </w:rPr>
+        <w:t>$</w:t>
+      </w:r>
+      <w:proofErr w:type="spellStart"/>
+      <w:r>
+        <w:rPr>
+          <w:rFonts w:ascii="Arial" w:eastAsia="Times New Roman" w:hAnsi="Arial" w:cs="Arial"/>
+          <w:color w:val="000000"/>
+          <w:sz w:val="20"/>
+          <w:shd w:val="clear" w:color="auto" w:fill="FFFFFF"/>
+        </w:rPr>
+        <w:t>stmt</w:t>
+      </w:r>
+      <w:proofErr w:type="spellEnd"/>
+      <w:r>
+        <w:rPr>
+          <w:rFonts w:ascii="Arial" w:eastAsia="Times New Roman" w:hAnsi="Arial" w:cs="Arial"/>
+          <w:color w:val="000000"/>
+          <w:sz w:val="20"/>
+          <w:shd w:val="clear" w:color="auto" w:fill="FFFFFF"/>
+        </w:rPr>
+        <w:t>-&gt;</w:t>
+      </w:r>
+      <w:proofErr w:type="spellStart"/>
+      <w:r>
+        <w:rPr>
+          <w:rFonts w:ascii="Arial" w:eastAsia="Times New Roman" w:hAnsi="Arial" w:cs="Arial"/>
+          <w:color w:val="000000"/>
+          <w:sz w:val="20"/>
+          <w:shd w:val="clear" w:color="auto" w:fill="FFFFFF"/>
+        </w:rPr>
+        <w:t>bindParam</w:t>
+      </w:r>
+      <w:proofErr w:type="spellEnd"/>
+      <w:r>
+        <w:rPr>
+          <w:rFonts w:ascii="Arial" w:eastAsia="Times New Roman" w:hAnsi="Arial" w:cs="Arial"/>
+          <w:color w:val="000000"/>
+          <w:sz w:val="20"/>
+          <w:shd w:val="clear" w:color="auto" w:fill="FFFFFF"/>
+        </w:rPr>
+        <w:t>(':add', $</w:t>
+      </w:r>
+      <w:proofErr w:type="spellStart"/>
+      <w:r>
+        <w:rPr>
+          <w:rFonts w:ascii="Arial" w:eastAsia="Times New Roman" w:hAnsi="Arial" w:cs="Arial"/>
+          <w:color w:val="000000"/>
+          <w:sz w:val="20"/>
+          <w:shd w:val="clear" w:color="auto" w:fill="FFFFFF"/>
+        </w:rPr>
+        <w:t>txtAdd</w:t>
+      </w:r>
+      <w:proofErr w:type="spellEnd"/>
+      <w:r>
+        <w:rPr>
+          <w:rFonts w:ascii="Arial" w:eastAsia="Times New Roman" w:hAnsi="Arial" w:cs="Arial"/>
+          <w:color w:val="000000"/>
+          <w:sz w:val="20"/>
+          <w:shd w:val="clear" w:color="auto" w:fill="FFFFFF"/>
+        </w:rPr>
+        <w:t>);</w:t>
+      </w:r>
+      <w:r>
+        <w:rPr>
+          <w:rFonts w:ascii="Arial" w:eastAsia="Times New Roman" w:hAnsi="Arial" w:cs="Arial"/>
+          <w:color w:val="000000"/>
+          <w:sz w:val="20"/>
+        </w:rPr>
+        <w:br/>
+      </w:r>
+      <w:r>
+        <w:rPr>
+          <w:rFonts w:ascii="Arial" w:eastAsia="Times New Roman" w:hAnsi="Arial" w:cs="Arial"/>
+          <w:color w:val="000000"/>
+          <w:sz w:val="20"/>
+          <w:shd w:val="clear" w:color="auto" w:fill="FFFFFF"/>
+        </w:rPr>
+        <w:t>$</w:t>
+      </w:r>
+      <w:proofErr w:type="spellStart"/>
+      <w:r>
+        <w:rPr>
+          <w:rFonts w:ascii="Arial" w:eastAsia="Times New Roman" w:hAnsi="Arial" w:cs="Arial"/>
+          <w:color w:val="000000"/>
+          <w:sz w:val="20"/>
+          <w:shd w:val="clear" w:color="auto" w:fill="FFFFFF"/>
+        </w:rPr>
+        <w:t>stmt</w:t>
+      </w:r>
+      <w:proofErr w:type="spellEnd"/>
+      <w:r>
+        <w:rPr>
+          <w:rFonts w:ascii="Arial" w:eastAsia="Times New Roman" w:hAnsi="Arial" w:cs="Arial"/>
+          <w:color w:val="000000"/>
+          <w:sz w:val="20"/>
+          <w:shd w:val="clear" w:color="auto" w:fill="FFFFFF"/>
+        </w:rPr>
+        <w:t>-&gt;</w:t>
+      </w:r>
+      <w:proofErr w:type="spellStart"/>
+      <w:r>
+        <w:rPr>
+          <w:rFonts w:ascii="Arial" w:eastAsia="Times New Roman" w:hAnsi="Arial" w:cs="Arial"/>
+          <w:color w:val="000000"/>
+          <w:sz w:val="20"/>
+          <w:shd w:val="clear" w:color="auto" w:fill="FFFFFF"/>
+        </w:rPr>
+        <w:t>bindParam</w:t>
+      </w:r>
+      <w:proofErr w:type="spellEnd"/>
+      <w:r>
+        <w:rPr>
+          <w:rFonts w:ascii="Arial" w:eastAsia="Times New Roman" w:hAnsi="Arial" w:cs="Arial"/>
+          <w:color w:val="000000"/>
+          <w:sz w:val="20"/>
+          <w:shd w:val="clear" w:color="auto" w:fill="FFFFFF"/>
+        </w:rPr>
+        <w:t>(':</w:t>
+      </w:r>
+      <w:proofErr w:type="spellStart"/>
+      <w:r>
+        <w:rPr>
+          <w:rFonts w:ascii="Arial" w:eastAsia="Times New Roman" w:hAnsi="Arial" w:cs="Arial"/>
+          <w:color w:val="000000"/>
+          <w:sz w:val="20"/>
+          <w:shd w:val="clear" w:color="auto" w:fill="FFFFFF"/>
+        </w:rPr>
+        <w:t>cit</w:t>
+      </w:r>
+      <w:proofErr w:type="spellEnd"/>
+      <w:r>
+        <w:rPr>
+          <w:rFonts w:ascii="Arial" w:eastAsia="Times New Roman" w:hAnsi="Arial" w:cs="Arial"/>
+          <w:color w:val="000000"/>
+          <w:sz w:val="20"/>
+          <w:shd w:val="clear" w:color="auto" w:fill="FFFFFF"/>
+        </w:rPr>
+        <w:t>', $</w:t>
+      </w:r>
+      <w:proofErr w:type="spellStart"/>
+      <w:r>
+        <w:rPr>
+          <w:rFonts w:ascii="Arial" w:eastAsia="Times New Roman" w:hAnsi="Arial" w:cs="Arial"/>
+          <w:color w:val="000000"/>
+          <w:sz w:val="20"/>
+          <w:shd w:val="clear" w:color="auto" w:fill="FFFFFF"/>
+        </w:rPr>
+        <w:t>txtCit</w:t>
+      </w:r>
+      <w:proofErr w:type="spellEnd"/>
+      <w:r>
+        <w:rPr>
+          <w:rFonts w:ascii="Arial" w:eastAsia="Times New Roman" w:hAnsi="Arial" w:cs="Arial"/>
+          <w:color w:val="000000"/>
+          <w:sz w:val="20"/>
+          <w:shd w:val="clear" w:color="auto" w:fill="FFFFFF"/>
+        </w:rPr>
+        <w:t>);</w:t>
+      </w:r>
+      <w:r>
+        <w:rPr>
+          <w:rFonts w:ascii="Arial" w:eastAsia="Times New Roman" w:hAnsi="Arial" w:cs="Arial"/>
+          <w:color w:val="000000"/>
+          <w:sz w:val="20"/>
+        </w:rPr>
+        <w:br/>
+      </w:r>
+      <w:r>
+        <w:rPr>
+          <w:rFonts w:ascii="Arial" w:eastAsia="Times New Roman" w:hAnsi="Arial" w:cs="Arial"/>
+          <w:color w:val="000000"/>
+          <w:sz w:val="20"/>
+          <w:shd w:val="clear" w:color="auto" w:fill="FFFFFF"/>
+        </w:rPr>
+        <w:t>$</w:t>
+      </w:r>
+      <w:proofErr w:type="spellStart"/>
+      <w:r>
+        <w:rPr>
+          <w:rFonts w:ascii="Arial" w:eastAsia="Times New Roman" w:hAnsi="Arial" w:cs="Arial"/>
+          <w:color w:val="000000"/>
+          <w:sz w:val="20"/>
+          <w:shd w:val="clear" w:color="auto" w:fill="FFFFFF"/>
+        </w:rPr>
+        <w:t>stmt</w:t>
+      </w:r>
+      <w:proofErr w:type="spellEnd"/>
+      <w:r>
+        <w:rPr>
+          <w:rFonts w:ascii="Arial" w:eastAsia="Times New Roman" w:hAnsi="Arial" w:cs="Arial"/>
+          <w:color w:val="000000"/>
+          <w:sz w:val="20"/>
+          <w:shd w:val="clear" w:color="auto" w:fill="FFFFFF"/>
+        </w:rPr>
+        <w:t>-&gt;execute();</w:t>
+      </w:r>
+    </w:p>
+    <w:p/>
+    <w:p/>
+    <w:p/>
     <w:sectPr>
       <w:pgSz w:w="11900" w:h="16840"/>
       <w:pgMar w:top="1440" w:right="1800" w:bottom="1440" w:left="1800" w:header="708" w:footer="708" w:gutter="0"/>

</xml_diff>